<commit_message>
add Hipaa Form frontend except Summary
</commit_message>
<xml_diff>
--- a/public/docx-templates/TX_HIPAA_Template.docx
+++ b/public/docx-templates/TX_HIPAA_Template.docx
@@ -116,7 +116,15 @@
         <w:t xml:space="preserve">, hereby </w:t>
       </w:r>
       <w:r>
-        <w:t>authorize the following persons to act as my agents with regard to the matters specified in this Release, with each such person being authorized to act alone as my agent</w:t>
+        <w:t xml:space="preserve">authorize the following persons to act as my agents </w:t>
+      </w:r>
+      <w:proofErr w:type="gramStart"/>
+      <w:r>
+        <w:t>with regard to</w:t>
+      </w:r>
+      <w:proofErr w:type="gramEnd"/>
+      <w:r>
+        <w:t xml:space="preserve"> the matters specified in this Release, with each such person being authorized to act alone as my agent</w:t>
       </w:r>
       <w:r>
         <w:t>:</w:t>
@@ -622,7 +630,15 @@
         </w:rPr>
       </w:pPr>
       <w:r>
-        <w:t>I hereby authorize any doctor, physician, medical specialist, psychiatrist, chiropractor, health-care professional, dentist, optometrist, health plan, hospital, hospice, clinic, laboratory, pharmacy or pharmacy benefit manager, medical facility, pathologist, or other provider of medical or mental health care, as well as any insurance company and the Medical Information Bureau Inc. or other health-care clearinghouse that has paid for or is seeking payment from me for such services (referred to herein as a "covered entity"), to give, disclose and release to my agent who is named herein and who is currently serving as such, without restriction, all of my individually identifiable health information and medical records regarding any past, present or future medical or mental health condition, including all information relating to the diagnosis and treatment of HIV/AIDS, sexually transmitted diseases, mental illness, and drug or alcohol abuse. Additionally, this disclosure shall include the ability to ask questions and discuss this protected medical information with the person or entity who has possession of the protected medical information even if I am fully competent to ask questions and discuss this matter at the time. It is my intention to give a full authorization to any protected medical information to my agent.</w:t>
+        <w:t xml:space="preserve">I hereby authorize any doctor, physician, medical specialist, psychiatrist, chiropractor, health-care professional, dentist, optometrist, health plan, hospital, hospice, clinic, laboratory, pharmacy or pharmacy benefit manager, medical facility, pathologist, or other provider of medical or mental health care, as well as any insurance company and the Medical Information Bureau Inc. or other health-care clearinghouse that has paid for or is seeking payment from me for such services (referred to herein as a "covered entity"), to give, disclose and release to my agent who is named herein and who is currently serving as such, without restriction, all of my individually identifiable health information and medical records regarding any past, present or future medical or mental health condition, including all information relating to the diagnosis and treatment of HIV/AIDS, sexually transmitted diseases, mental illness, and drug or alcohol abuse. Additionally, this disclosure shall include the ability to ask questions and discuss this protected medical information with the person or entity who has possession of the protected medical information even if I am fully competent to ask questions and discuss this matter at the time. It is my intention to give </w:t>
+      </w:r>
+      <w:proofErr w:type="gramStart"/>
+      <w:r>
+        <w:t>a full</w:t>
+      </w:r>
+      <w:proofErr w:type="gramEnd"/>
+      <w:r>
+        <w:t xml:space="preserve"> authorization to any protected medical information to my agent.</w:t>
       </w:r>
     </w:p>
     <w:p>
@@ -719,7 +735,15 @@
         <w:t>T</w:t>
       </w:r>
       <w:r>
-        <w:t>his Release shall terminate on the first to occur of: (1) two years following my death, or (2) upon my written revocation actually received by the covered entity. Proof of receipt of my written revocation may be by certified mail, registered mail, facsimile, electronic mail, or any other receipt evidencing actual receipt by the covered entity. This Release shall not be affected by my subsequent disability or incapacity. There are no exceptions to my right to revoke this Release.</w:t>
+        <w:t xml:space="preserve">his Release shall terminate on the first to occur of: (1) two years following my death, or (2) upon my written revocation </w:t>
+      </w:r>
+      <w:proofErr w:type="gramStart"/>
+      <w:r>
+        <w:t>actually received</w:t>
+      </w:r>
+      <w:proofErr w:type="gramEnd"/>
+      <w:r>
+        <w:t xml:space="preserve"> by the covered entity. Proof of receipt of my written revocation may be by certified mail, registered mail, facsimile, electronic mail, or any other receipt evidencing actual receipt by the covered entity. This Release shall not be affected by my subsequent disability or incapacity. There are no exceptions to my right to revoke this Release.</w:t>
       </w:r>
     </w:p>
     <w:p>
@@ -814,7 +838,23 @@
         </w:rPr>
       </w:pPr>
       <w:r>
-        <w:t>I authorize my agent to bring a legal action against a covered entity which refuses to accept and recognize this Release. No covered entity may condition treatment, payment, enrollment or eligibility for benefits on whether I sign this authorization when the prohibition on conditioning of authorizations in 45 CFR 164.508(b)(4) applies. Further, in order to fulfill my intent as expressed herein, I authorize my agent to sign any documentation that my agent deems necessary or appropriate in order to secure the disclosure of my individually identifiable health information and other medical records.</w:t>
+        <w:t xml:space="preserve">I authorize my agent to bring a legal action against a covered entity which refuses to accept and recognize this Release. No covered entity may condition treatment, payment, </w:t>
+      </w:r>
+      <w:proofErr w:type="gramStart"/>
+      <w:r>
+        <w:t>enrollment</w:t>
+      </w:r>
+      <w:proofErr w:type="gramEnd"/>
+      <w:r>
+        <w:t xml:space="preserve"> or eligibility for benefits on whether I sign this authorization when the prohibition on conditioning of authorizations in 45 CFR 164.508(b)(4) applies. Further, </w:t>
+      </w:r>
+      <w:proofErr w:type="gramStart"/>
+      <w:r>
+        <w:t>in order to</w:t>
+      </w:r>
+      <w:proofErr w:type="gramEnd"/>
+      <w:r>
+        <w:t xml:space="preserve"> fulfill my intent as expressed herein, I authorize my agent to sign any documentation that my agent deems necessary or appropriate in order to secure the disclosure of my individually identifiable health information and other medical records.</w:t>
       </w:r>
     </w:p>
     <w:p>
@@ -862,7 +902,15 @@
         </w:rPr>
       </w:pPr>
       <w:r>
-        <w:t>Any information disclosed to my agent pursuant to this Release may subsequently be disclosed to another party by my agent. My agent shall not be required to indemnify a covered entity or perform any act in the event information is subsequently disclosed by my agent.</w:t>
+        <w:t xml:space="preserve">Any information disclosed to my agent pursuant to this Release may subsequently be disclosed to another party by my agent. My agent shall not be required to indemnify </w:t>
+      </w:r>
+      <w:proofErr w:type="gramStart"/>
+      <w:r>
+        <w:t>a covered</w:t>
+      </w:r>
+      <w:proofErr w:type="gramEnd"/>
+      <w:r>
+        <w:t xml:space="preserve"> entity or perform any act in the event information is subsequently disclosed by my agent.</w:t>
       </w:r>
     </w:p>
     <w:p>
@@ -877,7 +925,6 @@
       <w:pPr>
         <w:keepNext/>
         <w:keepLines/>
-        <w:widowControl/>
         <w:ind w:firstLine="720"/>
         <w:rPr>
           <w:rFonts w:hint="default"/>
@@ -900,7 +947,6 @@
       <w:pPr>
         <w:keepNext/>
         <w:keepLines/>
-        <w:widowControl/>
         <w:rPr>
           <w:rFonts w:hint="default"/>
         </w:rPr>
@@ -910,7 +956,6 @@
       <w:pPr>
         <w:keepNext/>
         <w:keepLines/>
-        <w:widowControl/>
         <w:rPr>
           <w:rFonts w:hint="default"/>
         </w:rPr>
@@ -920,7 +965,6 @@
       <w:pPr>
         <w:keepNext/>
         <w:keepLines/>
-        <w:widowControl/>
         <w:tabs>
           <w:tab w:val="left" w:pos="4320"/>
           <w:tab w:val="right" w:pos="9360"/>
@@ -940,7 +984,8 @@
     </w:p>
     <w:p>
       <w:pPr>
-        <w:widowControl/>
+        <w:keepNext/>
+        <w:keepLines/>
         <w:tabs>
           <w:tab w:val="left" w:pos="4320"/>
         </w:tabs>
@@ -1004,7 +1049,6 @@
             <w:pPr>
               <w:keepNext/>
               <w:keepLines/>
-              <w:widowControl/>
               <w:rPr>
                 <w:rFonts w:hint="default"/>
               </w:rPr>
@@ -1024,7 +1068,9 @@
             <w:pPr>
               <w:keepNext/>
               <w:keepLines/>
-              <w:widowControl/>
+              <w:rPr>
+                <w:rFonts w:hint="default"/>
+              </w:rPr>
             </w:pPr>
             <w:r>
               <w:t>§</w:t>
@@ -1041,7 +1087,9 @@
             <w:pPr>
               <w:keepNext/>
               <w:keepLines/>
-              <w:widowControl/>
+              <w:rPr>
+                <w:rFonts w:hint="default"/>
+              </w:rPr>
             </w:pPr>
           </w:p>
         </w:tc>
@@ -1054,7 +1102,9 @@
             <w:pPr>
               <w:keepNext/>
               <w:keepLines/>
-              <w:widowControl/>
+              <w:rPr>
+                <w:rFonts w:hint="default"/>
+              </w:rPr>
             </w:pPr>
             <w:r>
               <w:t>§</w:t>
@@ -1072,7 +1122,9 @@
             <w:pPr>
               <w:keepNext/>
               <w:keepLines/>
-              <w:widowControl/>
+              <w:rPr>
+                <w:rFonts w:hint="default"/>
+              </w:rPr>
             </w:pPr>
             <w:r>
               <w:t xml:space="preserve">COUNTY OF </w:t>
@@ -1108,7 +1160,9 @@
             <w:pPr>
               <w:keepNext/>
               <w:keepLines/>
-              <w:widowControl/>
+              <w:rPr>
+                <w:rFonts w:hint="default"/>
+              </w:rPr>
             </w:pPr>
             <w:r>
               <w:t>§</w:t>
@@ -1119,7 +1173,8 @@
     </w:tbl>
     <w:p>
       <w:pPr>
-        <w:widowControl/>
+        <w:keepNext/>
+        <w:keepLines/>
         <w:rPr>
           <w:rFonts w:hint="default"/>
         </w:rPr>
@@ -1129,7 +1184,6 @@
       <w:pPr>
         <w:keepNext/>
         <w:keepLines/>
-        <w:widowControl/>
         <w:rPr>
           <w:rFonts w:hint="default"/>
         </w:rPr>
@@ -1139,7 +1193,6 @@
       <w:pPr>
         <w:keepNext/>
         <w:keepLines/>
-        <w:widowControl/>
         <w:ind w:firstLine="720"/>
         <w:rPr>
           <w:rFonts w:hint="default"/>
@@ -1176,7 +1229,6 @@
       <w:pPr>
         <w:keepNext/>
         <w:keepLines/>
-        <w:widowControl/>
         <w:rPr>
           <w:rFonts w:hint="default"/>
         </w:rPr>
@@ -1186,7 +1238,6 @@
       <w:pPr>
         <w:keepNext/>
         <w:keepLines/>
-        <w:widowControl/>
         <w:rPr>
           <w:rFonts w:hint="default"/>
         </w:rPr>
@@ -1196,7 +1247,6 @@
       <w:pPr>
         <w:keepNext/>
         <w:keepLines/>
-        <w:widowControl/>
         <w:tabs>
           <w:tab w:val="left" w:pos="4320"/>
           <w:tab w:val="right" w:pos="9360"/>
@@ -1216,7 +1266,8 @@
     </w:p>
     <w:p>
       <w:pPr>
-        <w:widowControl/>
+        <w:keepNext/>
+        <w:keepLines/>
         <w:tabs>
           <w:tab w:val="left" w:pos="4320"/>
         </w:tabs>

</xml_diff>